<commit_message>
Index and Syllabus Update
</commit_message>
<xml_diff>
--- a/Syllabi/STOR 320 Section 1 Syllabus.docx
+++ b/Syllabi/STOR 320 Section 1 Syllabus.docx
@@ -2214,6 +2214,7 @@
           <w:bCs/>
         </w:rPr>
       </w:pPr>
+      <w:bookmarkStart w:id="3" w:name="_Hlk92722055"/>
       <w:r>
         <w:rPr>
           <w:bCs/>
@@ -2242,7 +2243,7 @@
         <w:rPr>
           <w:bCs/>
         </w:rPr>
-        <w:t>During this period, students are required to complete a lab assignment that will be due at the end of the hour. Each lab assignment will</w:t>
+        <w:t>During this period, students are required to complete a lab assignment. Each lab assignment will</w:t>
       </w:r>
       <w:r>
         <w:rPr>
@@ -2266,7 +2267,63 @@
         <w:rPr>
           <w:bCs/>
         </w:rPr>
-        <w:t xml:space="preserve">. Students are responsible to turn in their own labs but are encouraged to work in teams and help each other. A lab </w:t>
+        <w:t>. Students are responsible to turn in their own labs but are encouraged to work in teams and help each other.</w:t>
+      </w:r>
+      <w:r>
+        <w:rPr>
+          <w:bCs/>
+        </w:rPr>
+        <w:t xml:space="preserve"> </w:t>
+      </w:r>
+      <w:r>
+        <w:rPr>
+          <w:bCs/>
+        </w:rPr>
+        <w:t xml:space="preserve">These </w:t>
+      </w:r>
+      <w:r>
+        <w:rPr>
+          <w:bCs/>
+        </w:rPr>
+        <w:t>assignments</w:t>
+      </w:r>
+      <w:r>
+        <w:rPr>
+          <w:bCs/>
+        </w:rPr>
+        <w:t xml:space="preserve"> are to be completed using </w:t>
+      </w:r>
+      <w:proofErr w:type="spellStart"/>
+      <w:r>
+        <w:rPr>
+          <w:bCs/>
+        </w:rPr>
+        <w:t>RMarkdown</w:t>
+      </w:r>
+      <w:proofErr w:type="spellEnd"/>
+      <w:r>
+        <w:rPr>
+          <w:bCs/>
+        </w:rPr>
+        <w:t xml:space="preserve"> and submitted as an HTML file on Sakai</w:t>
+      </w:r>
+      <w:r>
+        <w:rPr>
+          <w:bCs/>
+        </w:rPr>
+        <w:t xml:space="preserve"> by 2:30PM on the next Wednesday</w:t>
+      </w:r>
+      <w:r>
+        <w:rPr>
+          <w:bCs/>
+        </w:rPr>
+        <w:t xml:space="preserve">. </w:t>
+      </w:r>
+      <w:r>
+        <w:rPr>
+          <w:bCs/>
+        </w:rPr>
+        <w:t xml:space="preserve"> A lab </w:t>
       </w:r>
       <w:r>
         <w:rPr>
@@ -2342,6 +2399,7 @@
       </w:r>
     </w:p>
     <w:bookmarkEnd w:id="2"/>
+    <w:bookmarkEnd w:id="3"/>
     <w:p>
       <w:pPr>
         <w:spacing w:after="0"/>
@@ -2404,7 +2462,14 @@
         <w:rPr>
           <w:bCs/>
         </w:rPr>
-        <w:t xml:space="preserve"> will be worth 20 points. These </w:t>
+        <w:t xml:space="preserve"> will be worth 20 points. </w:t>
+      </w:r>
+      <w:bookmarkStart w:id="4" w:name="_Hlk92721414"/>
+      <w:r>
+        <w:rPr>
+          <w:bCs/>
+        </w:rPr>
+        <w:t xml:space="preserve">These </w:t>
       </w:r>
       <w:r>
         <w:rPr>
@@ -2430,7 +2495,14 @@
         <w:rPr>
           <w:bCs/>
         </w:rPr>
-        <w:t xml:space="preserve"> and submitted as an HTML file on Sakai. Expect </w:t>
+        <w:t xml:space="preserve"> and submitted as an HTML file on Sakai. </w:t>
+      </w:r>
+      <w:bookmarkEnd w:id="4"/>
+      <w:r>
+        <w:rPr>
+          <w:bCs/>
+        </w:rPr>
+        <w:t xml:space="preserve">Expect </w:t>
       </w:r>
       <w:r>
         <w:rPr>
@@ -2534,14 +2606,14 @@
         <w:rPr>
           <w:bCs/>
         </w:rPr>
-        <w:t xml:space="preserve"> and submitted as an HTML file on Sakai. Expect analyses to be due at 5PM. If you submit your analyses late, expect a 25% deduction for less than 1 day late, 50% deduction between 1 and 2 days late, 75% deduction between 2 and 3 days late, and 100% deduction </w:t>
+        <w:t xml:space="preserve"> and submitted as an HTML file on Sakai. Expect analyses to be due at 5PM. If you submit your analyses late, expect a 25% deduction for less than 1 day late, 50% </w:t>
       </w:r>
       <w:r>
         <w:rPr>
           <w:bCs/>
         </w:rPr>
         <w:lastRenderedPageBreak/>
-        <w:t>more than 3 days late.</w:t>
+        <w:t>deduction between 1 and 2 days late, 75% deduction between 2 and 3 days late, and 100% deduction more than 3 days late.</w:t>
       </w:r>
       <w:r>
         <w:rPr>
@@ -2585,7 +2657,7 @@
           <w:bCs/>
         </w:rPr>
       </w:pPr>
-      <w:bookmarkStart w:id="3" w:name="_Hlk92381748"/>
+      <w:bookmarkStart w:id="5" w:name="_Hlk92381748"/>
       <w:r>
         <w:rPr>
           <w:bCs/>
@@ -2840,8 +2912,8 @@
           <w:b/>
         </w:rPr>
       </w:pPr>
-      <w:bookmarkStart w:id="4" w:name="_Hlk92381646"/>
-      <w:bookmarkEnd w:id="3"/>
+      <w:bookmarkStart w:id="6" w:name="_Hlk92381646"/>
+      <w:bookmarkEnd w:id="5"/>
       <w:r>
         <w:rPr>
           <w:b/>
@@ -2849,7 +2921,7 @@
         <w:t xml:space="preserve">Group Involvement: </w:t>
       </w:r>
     </w:p>
-    <w:bookmarkEnd w:id="4"/>
+    <w:bookmarkEnd w:id="6"/>
     <w:p>
       <w:pPr>
         <w:spacing w:after="0"/>
@@ -2877,14 +2949,14 @@
         </w:rPr>
         <w:t xml:space="preserve"> of points, it is very important that each group member fulfills their obligation to their group. </w:t>
       </w:r>
-      <w:bookmarkStart w:id="5" w:name="_Hlk92382394"/>
+      <w:bookmarkStart w:id="7" w:name="_Hlk92382394"/>
       <w:r>
         <w:rPr>
           <w:bCs/>
         </w:rPr>
         <w:t xml:space="preserve">Four times during the semester, there will be a survey sent out to the class, where you will score your group members on a scale from 0 (Terrible) to 5 (Excellent). </w:t>
       </w:r>
-      <w:bookmarkEnd w:id="5"/>
+      <w:bookmarkEnd w:id="7"/>
     </w:p>
     <w:p>
       <w:pPr>
@@ -2901,7 +2973,7 @@
           <w:b/>
         </w:rPr>
       </w:pPr>
-      <w:bookmarkStart w:id="6" w:name="_Hlk92382630"/>
+      <w:bookmarkStart w:id="8" w:name="_Hlk92382630"/>
       <w:r>
         <w:rPr>
           <w:b/>
@@ -2914,7 +2986,7 @@
         </w:rPr>
         <w:t xml:space="preserve">Policies and Resources </w:t>
       </w:r>
-      <w:bookmarkStart w:id="7" w:name="_Toc525301617"/>
+      <w:bookmarkStart w:id="9" w:name="_Toc525301617"/>
     </w:p>
     <w:tbl>
       <w:tblPr>
@@ -3128,6 +3200,7 @@
           <w:p/>
           <w:p>
             <w:r>
+              <w:lastRenderedPageBreak/>
               <w:t xml:space="preserve">See the Carolina Together Roadmap at </w:t>
             </w:r>
             <w:hyperlink r:id="rId15" w:history="1">
@@ -3139,11 +3212,7 @@
               </w:r>
             </w:hyperlink>
             <w:r>
-              <w:t xml:space="preserve"> for more information on the </w:t>
-            </w:r>
-            <w:r>
-              <w:lastRenderedPageBreak/>
-              <w:t xml:space="preserve">University’s plans regarding COVID-19. This website is continuously updated and should be checked weekly. </w:t>
+              <w:t xml:space="preserve"> for more information on the University’s plans regarding COVID-19. This website is continuously updated and should be checked weekly. </w:t>
             </w:r>
           </w:p>
         </w:tc>
@@ -3600,7 +3669,11 @@
           </w:tcPr>
           <w:p>
             <w:r>
-              <w:t xml:space="preserve">The College of Arts and Sciences provides a secure, proctored environment in which exams can be taken. The center works with instructors to proctor exams for their undergraduate students who are not registered with ARS and who do not need testing accommodations as provided by ARS. In other words, the Center provides a proctored testing environment for students who are unable to take an exam at the normally scheduled time (with pre-arrangement by your instructor). For more information, visit </w:t>
+              <w:t xml:space="preserve">The College of Arts and Sciences provides a secure, proctored environment in which exams can be taken. The center works with instructors to proctor exams for their undergraduate students who are not registered with ARS and who do not need testing accommodations as provided by ARS. In other words, the Center provides a proctored testing environment for students who are unable to take an exam at the </w:t>
+            </w:r>
+            <w:r>
+              <w:lastRenderedPageBreak/>
+              <w:t xml:space="preserve">normally scheduled time (with pre-arrangement by your instructor). For more information, visit </w:t>
             </w:r>
             <w:hyperlink r:id="rId25" w:tgtFrame="_blank" w:history="1">
               <w:r>
@@ -3685,7 +3758,7 @@
             <w:tcW w:w="6745" w:type="dxa"/>
           </w:tcPr>
           <w:p>
-            <w:bookmarkStart w:id="8" w:name="_Hlk47729676"/>
+            <w:bookmarkStart w:id="10" w:name="_Hlk47729676"/>
             <w:r>
               <w:rPr>
                 <w:rFonts w:cstheme="minorHAnsi"/>
@@ -3737,7 +3810,7 @@
               </w:rPr>
               <w:t>; confidential) to discuss your specific needs. Additional resources are available at safe.unc.edu.</w:t>
             </w:r>
-            <w:bookmarkEnd w:id="8"/>
+            <w:bookmarkEnd w:id="10"/>
           </w:p>
         </w:tc>
       </w:tr>
@@ -3839,10 +3912,10 @@
           </w:p>
         </w:tc>
       </w:tr>
-      <w:bookmarkEnd w:id="6"/>
+      <w:bookmarkEnd w:id="8"/>
     </w:tbl>
     <w:p/>
-    <w:bookmarkEnd w:id="7"/>
+    <w:bookmarkEnd w:id="9"/>
     <w:p/>
     <w:p/>
     <w:sectPr>

</xml_diff>

<commit_message>
Update stor 320 for summer session 2
</commit_message>
<xml_diff>
--- a/Syllabi/STOR 320 Section 1 Syllabus.docx
+++ b/Syllabi/STOR 320 Section 1 Syllabus.docx
@@ -1046,12 +1046,51 @@
               <w:t>M</w:t>
             </w:r>
             <w:r>
-              <w:t>-Th, 12:00PM – 12:45PM</w:t>
+              <w:t xml:space="preserve">-Th, </w:t>
+            </w:r>
+            <w:r>
+              <w:t>9</w:t>
+            </w:r>
+            <w:r>
+              <w:t>:00</w:t>
+            </w:r>
+            <w:r>
+              <w:t>A</w:t>
+            </w:r>
+            <w:r>
+              <w:t xml:space="preserve">M – </w:t>
+            </w:r>
+            <w:r>
+              <w:t>9</w:t>
+            </w:r>
+            <w:r>
+              <w:t>:45</w:t>
+            </w:r>
+            <w:r>
+              <w:t>AM</w:t>
             </w:r>
           </w:p>
           <w:p>
             <w:r>
-              <w:t xml:space="preserve">                         M-Th, 2:45PM – 3:00PM</w:t>
+              <w:t xml:space="preserve">                         M-Th, </w:t>
+            </w:r>
+            <w:r>
+              <w:t>11</w:t>
+            </w:r>
+            <w:r>
+              <w:t>:45</w:t>
+            </w:r>
+            <w:r>
+              <w:t>A</w:t>
+            </w:r>
+            <w:r>
+              <w:t xml:space="preserve">M – </w:t>
+            </w:r>
+            <w:r>
+              <w:t>12</w:t>
+            </w:r>
+            <w:r>
+              <w:t>:00PM</w:t>
             </w:r>
           </w:p>
         </w:tc>
@@ -1086,10 +1125,7 @@
           </w:p>
           <w:p>
             <w:r>
-              <w:t>Email:</w:t>
-            </w:r>
-            <w:r>
-              <w:t xml:space="preserve"> </w:t>
+              <w:t xml:space="preserve">Email: </w:t>
             </w:r>
             <w:hyperlink r:id="rId6" w:history="1">
               <w:r>
@@ -1105,43 +1141,7 @@
           </w:p>
           <w:p>
             <w:r>
-              <w:t xml:space="preserve">Office Hours: </w:t>
-            </w:r>
-            <w:r>
-              <w:t>M-F, 3:00PM – 3:30PM</w:t>
-            </w:r>
-            <w:r>
-              <w:t>, Hanes 107</w:t>
-            </w:r>
-          </w:p>
-          <w:p/>
-          <w:p>
-            <w:r>
-              <w:t>Can Er</w:t>
-            </w:r>
-          </w:p>
-          <w:p>
-            <w:r>
-              <w:t xml:space="preserve">Email: </w:t>
-            </w:r>
-            <w:hyperlink r:id="rId7" w:history="1">
-              <w:r>
-                <w:rPr>
-                  <w:rStyle w:val="Hyperlink"/>
-                </w:rPr>
-                <w:t>caner@unc.edu</w:t>
-              </w:r>
-            </w:hyperlink>
-          </w:p>
-          <w:p>
-            <w:r>
-              <w:t>Office Hours:</w:t>
-            </w:r>
-            <w:r>
-              <w:t xml:space="preserve"> </w:t>
-            </w:r>
-            <w:r>
-              <w:t>M-F, 3:30PM – 4:00PM, Hanes B-01</w:t>
+              <w:t>Office Hours: TBD</w:t>
             </w:r>
           </w:p>
         </w:tc>
@@ -1170,7 +1170,7 @@
             <w:vAlign w:val="center"/>
           </w:tcPr>
           <w:p>
-            <w:hyperlink r:id="rId8" w:history="1">
+            <w:hyperlink r:id="rId7" w:history="1">
               <w:r>
                 <w:rPr>
                   <w:rStyle w:val="Hyperlink"/>
@@ -1212,19 +1212,25 @@
               <w:t xml:space="preserve">, </w:t>
             </w:r>
             <w:r>
-              <w:t>12:</w:t>
+              <w:t>9</w:t>
+            </w:r>
+            <w:r>
+              <w:t>:</w:t>
             </w:r>
             <w:r>
               <w:t>45</w:t>
             </w:r>
             <w:r>
-              <w:t>PM</w:t>
+              <w:t>A</w:t>
+            </w:r>
+            <w:r>
+              <w:t>M</w:t>
             </w:r>
             <w:r>
               <w:t xml:space="preserve"> – </w:t>
             </w:r>
             <w:r>
-              <w:t>2</w:t>
+              <w:t>11</w:t>
             </w:r>
             <w:r>
               <w:t>:</w:t>
@@ -1233,7 +1239,7 @@
               <w:t>45</w:t>
             </w:r>
             <w:r>
-              <w:t>P</w:t>
+              <w:t>A</w:t>
             </w:r>
             <w:r>
               <w:t>M</w:t>
@@ -1289,44 +1295,25 @@
               <w:t xml:space="preserve">: </w:t>
             </w:r>
             <w:r>
-              <w:t>F</w:t>
+              <w:t xml:space="preserve">F, </w:t>
+            </w:r>
+            <w:r>
+              <w:t>9:45AM – 11:45AM</w:t>
             </w:r>
             <w:r>
               <w:t xml:space="preserve">, </w:t>
             </w:r>
             <w:r>
-              <w:t>12:45PM – 2:45PM</w:t>
-            </w:r>
-            <w:r>
-              <w:t>, Hanes 107</w:t>
-            </w:r>
-            <w:r>
-              <w:t xml:space="preserve"> (Callum)</w:t>
-            </w:r>
-          </w:p>
-          <w:p>
-            <w:pPr>
-              <w:tabs>
-                <w:tab w:val="left" w:pos="267"/>
-              </w:tabs>
-            </w:pPr>
-            <w:r>
-              <w:t>40</w:t>
-            </w:r>
-            <w:r>
-              <w:t>1</w:t>
-            </w:r>
-            <w:r>
-              <w:t xml:space="preserve">: </w:t>
-            </w:r>
-            <w:r>
-              <w:t xml:space="preserve">F, </w:t>
-            </w:r>
-            <w:r>
-              <w:t>12:45PM – 2:45PM, Stone Center 200</w:t>
-            </w:r>
-            <w:r>
-              <w:t xml:space="preserve"> (Can)</w:t>
+              <w:t>Hanes 107</w:t>
+            </w:r>
+            <w:r>
+              <w:t xml:space="preserve"> (Ca</w:t>
+            </w:r>
+            <w:r>
+              <w:t>llum</w:t>
+            </w:r>
+            <w:r>
+              <w:t>)</w:t>
             </w:r>
           </w:p>
         </w:tc>
@@ -1410,6 +1397,7 @@
     <w:p/>
     <w:p/>
     <w:p/>
+    <w:p/>
     <w:p>
       <w:pPr>
         <w:pStyle w:val="Heading1"/>
@@ -1432,6 +1420,7 @@
         <w:rPr>
           <w:b/>
         </w:rPr>
+        <w:lastRenderedPageBreak/>
         <w:t>Course</w:t>
       </w:r>
       <w:r>
@@ -2487,7 +2476,7 @@
         </w:rPr>
         <w:t xml:space="preserve"> your mobile device and bring it to every class. Starting at the beginning of class, you will have 15 minutes to check-in using the mobile app. Instructions for installing and using the UNC Check-in App are available at </w:t>
       </w:r>
-      <w:hyperlink r:id="rId9" w:history="1">
+      <w:hyperlink r:id="rId8" w:history="1">
         <w:r>
           <w:rPr>
             <w:rStyle w:val="Hyperlink"/>
@@ -2528,7 +2517,7 @@
         </w:rPr>
         <w:t xml:space="preserve">. If you need to miss class for a reason permitted by the university and you don’t want to be penalized, you will need to get a university approved absence at </w:t>
       </w:r>
-      <w:hyperlink r:id="rId10" w:history="1">
+      <w:hyperlink r:id="rId9" w:history="1">
         <w:r>
           <w:rPr>
             <w:rStyle w:val="Hyperlink"/>
@@ -2700,60 +2689,54 @@
         <w:rPr>
           <w:bCs/>
         </w:rPr>
-        <w:t xml:space="preserve"> A lab instructor will be provided to help students in the completion of the lab </w:t>
-      </w:r>
-      <w:r>
-        <w:rPr>
-          <w:bCs/>
+        <w:t xml:space="preserve"> A lab instructor will be provided to help students in the completion of the lab and to facilitate group work. Every lab is worth </w:t>
+      </w:r>
+      <w:r>
+        <w:rPr>
+          <w:bCs/>
+        </w:rPr>
+        <w:t>2</w:t>
+      </w:r>
+      <w:r>
+        <w:rPr>
+          <w:bCs/>
+        </w:rPr>
+        <w:t>0</w:t>
+      </w:r>
+      <w:r>
+        <w:rPr>
+          <w:bCs/>
+        </w:rPr>
+        <w:t xml:space="preserve"> points and no late lab assignments will be accepted. You will need to get a </w:t>
+      </w:r>
+      <w:bookmarkStart w:id="6" w:name="_Hlk123639124"/>
+      <w:r>
+        <w:rPr>
+          <w:bCs/>
+        </w:rPr>
+        <w:t xml:space="preserve">university approved absence </w:t>
+      </w:r>
+      <w:bookmarkEnd w:id="6"/>
+      <w:r>
+        <w:rPr>
+          <w:bCs/>
+        </w:rPr>
+        <w:t xml:space="preserve">and notify your lab instructor to prevent a loss of points in these weekly labs if you miss class. </w:t>
+      </w:r>
+    </w:p>
+    <w:bookmarkEnd w:id="5"/>
+    <w:p>
+      <w:pPr>
+        <w:spacing w:after="0"/>
+        <w:rPr>
+          <w:b/>
+        </w:rPr>
+      </w:pPr>
+      <w:r>
+        <w:rPr>
+          <w:b/>
         </w:rPr>
         <w:lastRenderedPageBreak/>
-        <w:t xml:space="preserve">and to facilitate group work. Every lab is worth </w:t>
-      </w:r>
-      <w:r>
-        <w:rPr>
-          <w:bCs/>
-        </w:rPr>
-        <w:t>2</w:t>
-      </w:r>
-      <w:r>
-        <w:rPr>
-          <w:bCs/>
-        </w:rPr>
-        <w:t>0</w:t>
-      </w:r>
-      <w:r>
-        <w:rPr>
-          <w:bCs/>
-        </w:rPr>
-        <w:t xml:space="preserve"> points and no late lab assignments will be accepted. You will need to get a </w:t>
-      </w:r>
-      <w:bookmarkStart w:id="6" w:name="_Hlk123639124"/>
-      <w:r>
-        <w:rPr>
-          <w:bCs/>
-        </w:rPr>
-        <w:t xml:space="preserve">university approved absence </w:t>
-      </w:r>
-      <w:bookmarkEnd w:id="6"/>
-      <w:r>
-        <w:rPr>
-          <w:bCs/>
-        </w:rPr>
-        <w:t xml:space="preserve">and notify your lab instructor to prevent a loss of points in these weekly labs if you miss class. </w:t>
-      </w:r>
-    </w:p>
-    <w:bookmarkEnd w:id="5"/>
-    <w:p>
-      <w:pPr>
-        <w:spacing w:after="0"/>
-        <w:rPr>
-          <w:b/>
-        </w:rPr>
-      </w:pPr>
-      <w:r>
-        <w:rPr>
-          <w:b/>
-        </w:rPr>
         <w:t>Homework</w:t>
       </w:r>
       <w:r>
@@ -3195,13 +3178,7 @@
         <w:rPr>
           <w:bCs/>
         </w:rPr>
-        <w:t>May 2</w:t>
-      </w:r>
-      <w:r>
-        <w:rPr>
-          <w:bCs/>
-        </w:rPr>
-        <w:t>9</w:t>
+        <w:t>July 8</w:t>
       </w:r>
       <w:r>
         <w:rPr>
@@ -3219,7 +3196,25 @@
         <w:rPr>
           <w:bCs/>
         </w:rPr>
-        <w:t>June 1</w:t>
+        <w:t>Ju</w:t>
+      </w:r>
+      <w:r>
+        <w:rPr>
+          <w:bCs/>
+        </w:rPr>
+        <w:t>ly</w:t>
+      </w:r>
+      <w:r>
+        <w:rPr>
+          <w:bCs/>
+        </w:rPr>
+        <w:t xml:space="preserve"> </w:t>
+      </w:r>
+      <w:r>
+        <w:rPr>
+          <w:bCs/>
+        </w:rPr>
+        <w:t>2</w:t>
       </w:r>
       <w:r>
         <w:rPr>
@@ -3572,94 +3567,82 @@
         <w:rPr>
           <w:bCs/>
         </w:rPr>
-        <w:t xml:space="preserve"> of the semester after groups have been </w:t>
+        <w:t xml:space="preserve"> of the semester after groups have been designated. The second part, the Exploratory Data Analysis, is worth 20 points and will be due </w:t>
+      </w:r>
+      <w:r>
+        <w:rPr>
+          <w:bCs/>
+        </w:rPr>
+        <w:t>after the</w:t>
+      </w:r>
+      <w:r>
+        <w:rPr>
+          <w:bCs/>
+        </w:rPr>
+        <w:t xml:space="preserve"> middle of the semester after</w:t>
+      </w:r>
+      <w:r>
+        <w:rPr>
+          <w:bCs/>
+        </w:rPr>
+        <w:t xml:space="preserve"> the Project Proposal has been completed. The third part, the Final Paper, is worth 40 points and must be submitted on </w:t>
+      </w:r>
+      <w:r>
+        <w:rPr>
+          <w:bCs/>
+        </w:rPr>
+        <w:t>Canvas</w:t>
+      </w:r>
+      <w:r>
+        <w:rPr>
+          <w:bCs/>
+        </w:rPr>
+        <w:t xml:space="preserve"> by </w:t>
+      </w:r>
+      <w:bookmarkStart w:id="16" w:name="_Hlk187063491"/>
+      <w:r>
+        <w:rPr>
+          <w:bCs/>
+        </w:rPr>
+        <w:t>11</w:t>
+      </w:r>
+      <w:r>
+        <w:rPr>
+          <w:bCs/>
+        </w:rPr>
+        <w:t>:</w:t>
+      </w:r>
+      <w:r>
+        <w:rPr>
+          <w:bCs/>
+        </w:rPr>
+        <w:t>59</w:t>
+      </w:r>
+      <w:r>
+        <w:rPr>
+          <w:bCs/>
+        </w:rPr>
+        <w:t xml:space="preserve">PM on </w:t>
+      </w:r>
+      <w:bookmarkEnd w:id="16"/>
+      <w:r>
+        <w:rPr>
+          <w:bCs/>
+        </w:rPr>
+        <w:t>Thursday, July 24</w:t>
+      </w:r>
+      <w:r>
+        <w:rPr>
+          <w:bCs/>
+        </w:rPr>
+        <w:t xml:space="preserve">. The fourth part, </w:t>
       </w:r>
       <w:r>
         <w:rPr>
           <w:bCs/>
         </w:rPr>
         <w:lastRenderedPageBreak/>
-        <w:t xml:space="preserve">designated. The second part, the Exploratory Data Analysis, is worth 20 points and will be due </w:t>
-      </w:r>
-      <w:r>
-        <w:rPr>
-          <w:bCs/>
-        </w:rPr>
-        <w:t>after the</w:t>
-      </w:r>
-      <w:r>
-        <w:rPr>
-          <w:bCs/>
-        </w:rPr>
-        <w:t xml:space="preserve"> middle of the semester after</w:t>
-      </w:r>
-      <w:r>
-        <w:rPr>
-          <w:bCs/>
-        </w:rPr>
-        <w:t xml:space="preserve"> the Project Proposal has been completed. The third part, the Final Paper, is worth 40 points and must be submitted on </w:t>
-      </w:r>
-      <w:r>
-        <w:rPr>
-          <w:bCs/>
-        </w:rPr>
-        <w:t>Canvas</w:t>
-      </w:r>
-      <w:r>
-        <w:rPr>
-          <w:bCs/>
-        </w:rPr>
-        <w:t xml:space="preserve"> by </w:t>
-      </w:r>
-      <w:bookmarkStart w:id="16" w:name="_Hlk187063491"/>
-      <w:r>
-        <w:rPr>
-          <w:bCs/>
-        </w:rPr>
-        <w:t>11</w:t>
-      </w:r>
-      <w:r>
-        <w:rPr>
-          <w:bCs/>
-        </w:rPr>
-        <w:t>:</w:t>
-      </w:r>
-      <w:r>
-        <w:rPr>
-          <w:bCs/>
-        </w:rPr>
-        <w:t>59</w:t>
-      </w:r>
-      <w:r>
-        <w:rPr>
-          <w:bCs/>
-        </w:rPr>
-        <w:t xml:space="preserve">PM on </w:t>
-      </w:r>
-      <w:bookmarkEnd w:id="16"/>
-      <w:r>
-        <w:rPr>
-          <w:bCs/>
-        </w:rPr>
-        <w:t>Tue</w:t>
-      </w:r>
-      <w:r>
-        <w:rPr>
-          <w:bCs/>
-        </w:rPr>
-        <w:t>s</w:t>
-      </w:r>
-      <w:r>
-        <w:rPr>
-          <w:bCs/>
-        </w:rPr>
-        <w:t>day, June 17</w:t>
-      </w:r>
-      <w:r>
-        <w:rPr>
-          <w:bCs/>
-        </w:rPr>
-        <w:t xml:space="preserve">. The fourth part, the Final Presentation, is worth 30 points and will take place during our designated final exam time according to the university calendar. For our class, this is </w:t>
+        <w:t xml:space="preserve">the Final Presentation, is worth 30 points and will take place during our designated final exam time according to the university calendar. For our class, this is </w:t>
       </w:r>
       <w:r>
         <w:rPr>
@@ -3701,7 +3684,7 @@
         <w:rPr>
           <w:bCs/>
         </w:rPr>
-        <w:t>Friday</w:t>
+        <w:t>Monday</w:t>
       </w:r>
       <w:r>
         <w:rPr>
@@ -3713,7 +3696,13 @@
         <w:rPr>
           <w:bCs/>
         </w:rPr>
-        <w:t xml:space="preserve"> June</w:t>
+        <w:t xml:space="preserve"> Ju</w:t>
+      </w:r>
+      <w:r>
+        <w:rPr>
+          <w:bCs/>
+        </w:rPr>
+        <w:t>ly</w:t>
       </w:r>
       <w:r>
         <w:rPr>
@@ -3725,7 +3714,13 @@
         <w:rPr>
           <w:bCs/>
         </w:rPr>
-        <w:t>20</w:t>
+        <w:t>2</w:t>
+      </w:r>
+      <w:r>
+        <w:rPr>
+          <w:bCs/>
+        </w:rPr>
+        <w:t>8</w:t>
       </w:r>
       <w:r>
         <w:rPr>
@@ -3755,7 +3750,13 @@
         <w:rPr>
           <w:bCs/>
         </w:rPr>
-        <w:t>12PM</w:t>
+        <w:t>3</w:t>
+      </w:r>
+      <w:r>
+        <w:rPr>
+          <w:bCs/>
+        </w:rPr>
+        <w:t>PM</w:t>
       </w:r>
       <w:r>
         <w:rPr>
@@ -3779,13 +3780,7 @@
         <w:rPr>
           <w:bCs/>
         </w:rPr>
-        <w:t xml:space="preserve">May </w:t>
-      </w:r>
-      <w:r>
-        <w:rPr>
-          <w:bCs/>
-        </w:rPr>
-        <w:t>8</w:t>
+        <w:t>July 28</w:t>
       </w:r>
       <w:r>
         <w:rPr>
@@ -3965,7 +3960,7 @@
         </w:rPr>
         <w:t xml:space="preserve"> As stated in the University’s </w:t>
       </w:r>
-      <w:hyperlink r:id="rId11" w:anchor="text" w:history="1">
+      <w:hyperlink r:id="rId10" w:anchor="text" w:history="1">
         <w:r>
           <w:rPr>
             <w:rStyle w:val="Hyperlink"/>
@@ -4003,7 +3998,7 @@
         </w:rPr>
         <w:t xml:space="preserve">Authorized University activities: </w:t>
       </w:r>
-      <w:hyperlink r:id="rId12" w:history="1">
+      <w:hyperlink r:id="rId11" w:history="1">
         <w:r>
           <w:rPr>
             <w:rStyle w:val="Hyperlink"/>
@@ -4027,7 +4022,7 @@
         </w:rPr>
         <w:t xml:space="preserve"> provides information and </w:t>
       </w:r>
-      <w:hyperlink r:id="rId13" w:history="1">
+      <w:hyperlink r:id="rId12" w:history="1">
         <w:r>
           <w:rPr>
             <w:rStyle w:val="Hyperlink"/>
@@ -4042,7 +4037,7 @@
         </w:rPr>
         <w:t xml:space="preserve"> and </w:t>
       </w:r>
-      <w:hyperlink r:id="rId14" w:history="1">
+      <w:hyperlink r:id="rId13" w:history="1">
         <w:r>
           <w:rPr>
             <w:rStyle w:val="Hyperlink"/>
@@ -4080,7 +4075,7 @@
         </w:rPr>
         <w:t xml:space="preserve">Disability/religious observance/pregnancy, as required by law and approved by </w:t>
       </w:r>
-      <w:hyperlink r:id="rId15" w:history="1">
+      <w:hyperlink r:id="rId14" w:history="1">
         <w:r>
           <w:rPr>
             <w:rStyle w:val="Hyperlink"/>
@@ -4095,7 +4090,7 @@
         </w:rPr>
         <w:t xml:space="preserve"> and/or the </w:t>
       </w:r>
-      <w:hyperlink r:id="rId16" w:history="1">
+      <w:hyperlink r:id="rId15" w:history="1">
         <w:r>
           <w:rPr>
             <w:rStyle w:val="Hyperlink"/>
@@ -4133,7 +4128,7 @@
         </w:rPr>
         <w:t xml:space="preserve">Significant health condition and/or personal/family emergency as approved by the </w:t>
       </w:r>
-      <w:hyperlink r:id="rId17" w:history="1">
+      <w:hyperlink r:id="rId16" w:history="1">
         <w:r>
           <w:rPr>
             <w:rStyle w:val="Hyperlink"/>
@@ -4148,7 +4143,7 @@
         </w:rPr>
         <w:t xml:space="preserve">, </w:t>
       </w:r>
-      <w:hyperlink r:id="rId18" w:history="1">
+      <w:hyperlink r:id="rId17" w:history="1">
         <w:r>
           <w:rPr>
             <w:rStyle w:val="Hyperlink"/>
@@ -4163,7 +4158,7 @@
         </w:rPr>
         <w:t xml:space="preserve">, and/or the </w:t>
       </w:r>
-      <w:hyperlink r:id="rId19" w:history="1">
+      <w:hyperlink r:id="rId18" w:history="1">
         <w:r>
           <w:rPr>
             <w:rStyle w:val="Hyperlink"/>
@@ -4253,7 +4248,6 @@
           <w:i/>
           <w:iCs/>
         </w:rPr>
-        <w:lastRenderedPageBreak/>
         <w:t xml:space="preserve">Attendance will be taken using UNC’s Check-in app. </w:t>
       </w:r>
       <w:r>
@@ -4288,6 +4282,7 @@
         <w:pStyle w:val="Heading2"/>
       </w:pPr>
       <w:r>
+        <w:lastRenderedPageBreak/>
         <w:t>Technology Use</w:t>
       </w:r>
     </w:p>
@@ -4421,7 +4416,7 @@
       </w:r>
     </w:p>
     <w:p>
-      <w:hyperlink r:id="rId20" w:history="1">
+      <w:hyperlink r:id="rId19" w:history="1">
         <w:r>
           <w:rPr>
             <w:rStyle w:val="Hyperlink"/>
@@ -4432,7 +4427,7 @@
       <w:r>
         <w:t xml:space="preserve"> (ARS – </w:t>
       </w:r>
-      <w:hyperlink r:id="rId21" w:history="1">
+      <w:hyperlink r:id="rId20" w:history="1">
         <w:r>
           <w:rPr>
             <w:rStyle w:val="Hyperlink"/>
@@ -4474,7 +4469,7 @@
       <w:r>
         <w:t xml:space="preserve"> are invited to </w:t>
       </w:r>
-      <w:hyperlink r:id="rId22" w:history="1">
+      <w:hyperlink r:id="rId21" w:history="1">
         <w:r>
           <w:rPr>
             <w:rStyle w:val="Hyperlink"/>
@@ -4504,13 +4499,9 @@
       </w:r>
       <w:proofErr w:type="gramEnd"/>
       <w:r>
-        <w:t xml:space="preserve"> as provided by ARS. In other words, the Center provides a proctored testing environment for students who are unable to take an exam at </w:t>
-      </w:r>
-      <w:r>
-        <w:lastRenderedPageBreak/>
-        <w:t xml:space="preserve">the normally scheduled time (with pre-arrangement by your instructor). For more information, visit </w:t>
-      </w:r>
-      <w:hyperlink r:id="rId23" w:history="1">
+        <w:t xml:space="preserve"> as provided by ARS. In other words, the Center provides a proctored testing environment for students who are unable to take an exam at the normally scheduled time (with pre-arrangement by your instructor). For more information, visit </w:t>
+      </w:r>
+      <w:hyperlink r:id="rId22" w:history="1">
         <w:r>
           <w:rPr>
             <w:rStyle w:val="Hyperlink"/>
@@ -4527,6 +4518,7 @@
         <w:pStyle w:val="Heading2"/>
       </w:pPr>
       <w:r>
+        <w:lastRenderedPageBreak/>
         <w:t>Honor Code</w:t>
       </w:r>
     </w:p>
@@ -4544,7 +4536,7 @@
       <w:r>
         <w:t> are expected to be aware of policies related to academic integrity.  You can read more about the Code of Conduct at </w:t>
       </w:r>
-      <w:hyperlink r:id="rId24" w:history="1">
+      <w:hyperlink r:id="rId23" w:history="1">
         <w:r>
           <w:rPr>
             <w:rStyle w:val="Hyperlink"/>
@@ -4583,7 +4575,7 @@
       <w:r>
         <w:t xml:space="preserve">By attending the University of North Carolina at Chapel Hill, you agree to abide by the University of North Carolina at Chapel Hill policies related to the acceptable use of IT systems and services. The Acceptable Use Policy (AUP) sets the expectation that you will use the University’s technology resources responsibly, consistent with the University’s mission. In the context of a class, it’s quite likely you will participate in online activities that could include personal information about you or your peers, and the AUP addresses your obligations to protect the privacy of class participants. In addition, the AUP addresses matters of others’ intellectual property, including copyright. These are only a couple of typical examples, so you should consult the full </w:t>
       </w:r>
-      <w:hyperlink r:id="rId25" w:history="1">
+      <w:hyperlink r:id="rId24" w:history="1">
         <w:r>
           <w:rPr>
             <w:rStyle w:val="Hyperlink"/>
@@ -4599,7 +4591,7 @@
       <w:r>
         <w:t xml:space="preserve">Additionally, consult the </w:t>
       </w:r>
-      <w:hyperlink r:id="rId26" w:history="1">
+      <w:hyperlink r:id="rId25" w:history="1">
         <w:r>
           <w:rPr>
             <w:rStyle w:val="Hyperlink"/>
@@ -4623,7 +4615,7 @@
       <w:r>
         <w:t>UNC-Chapel Hill is committed to fulfilling its responsibilities of transparency as a state-sponsored institution of higher learning, protecting certain types of information, and using information Carolina collects only for appropriate purposes. Consult the </w:t>
       </w:r>
-      <w:hyperlink r:id="rId27" w:history="1">
+      <w:hyperlink r:id="rId26" w:history="1">
         <w:r>
           <w:rPr>
             <w:rStyle w:val="Hyperlink"/>
@@ -4659,7 +4651,7 @@
         </w:rPr>
         <w:t xml:space="preserve">UNC-Chapel Hill is strongly committed to addressing the mental health needs of a diverse student body. The </w:t>
       </w:r>
-      <w:hyperlink r:id="rId28" w:history="1">
+      <w:hyperlink r:id="rId27" w:history="1">
         <w:r>
           <w:rPr>
             <w:rFonts w:ascii="Calibri" w:eastAsia="Calibri" w:hAnsi="Calibri" w:cs="Arial"/>
@@ -4703,7 +4695,7 @@
         </w:rPr>
         <w:t xml:space="preserve"> mental health resources at Carolina. CAPS is the primary mental health provider for students, offering timely access to consultation and connection to clinically appropriate services. Go to the </w:t>
       </w:r>
-      <w:hyperlink r:id="rId29" w:history="1">
+      <w:hyperlink r:id="rId28" w:history="1">
         <w:r>
           <w:rPr>
             <w:rFonts w:ascii="Calibri" w:eastAsia="Calibri" w:hAnsi="Calibri" w:cs="Arial"/>
@@ -4717,14 +4709,7 @@
         <w:rPr>
           <w:rFonts w:ascii="Calibri" w:eastAsia="Calibri" w:hAnsi="Calibri" w:cs="Arial"/>
         </w:rPr>
-        <w:t xml:space="preserve"> or visit their facilities on the third floor of the </w:t>
-      </w:r>
-      <w:r>
-        <w:rPr>
-          <w:rFonts w:ascii="Calibri" w:eastAsia="Calibri" w:hAnsi="Calibri" w:cs="Arial"/>
-        </w:rPr>
-        <w:lastRenderedPageBreak/>
-        <w:t xml:space="preserve">Campus Health building for an initial evaluation to learn more. Students can also call CAPS 24/7 at 919-966-3658 for immediate assistance. </w:t>
+        <w:t xml:space="preserve"> or visit their facilities on the third floor of the Campus Health building for an initial evaluation to learn more. Students can also call CAPS 24/7 at 919-966-3658 for immediate assistance. </w:t>
       </w:r>
     </w:p>
     <w:p>
@@ -4733,6 +4718,7 @@
         <w:spacing w:before="0"/>
       </w:pPr>
       <w:r>
+        <w:lastRenderedPageBreak/>
         <w:t>Title IX and Related Resources</w:t>
       </w:r>
     </w:p>
@@ -4744,7 +4730,7 @@
       <w:r>
         <w:t xml:space="preserve">Any student who is impacted by discrimination, harassment, interpersonal (relationship) violence, sexual violence, sexual exploitation, or stalking is encouraged to seek resources on campus or in the community. Reports can be made </w:t>
       </w:r>
-      <w:hyperlink r:id="rId30" w:history="1">
+      <w:hyperlink r:id="rId29" w:history="1">
         <w:r>
           <w:rPr>
             <w:rStyle w:val="Hyperlink"/>
@@ -4755,7 +4741,7 @@
       <w:r>
         <w:t xml:space="preserve"> or by contacting the </w:t>
       </w:r>
-      <w:hyperlink r:id="rId31" w:history="1">
+      <w:hyperlink r:id="rId30" w:history="1">
         <w:r>
           <w:rPr>
             <w:rStyle w:val="Hyperlink"/>
@@ -4766,7 +4752,7 @@
       <w:r>
         <w:t xml:space="preserve">, Elizabeth Hall, or the </w:t>
       </w:r>
-      <w:hyperlink r:id="rId32" w:history="1">
+      <w:hyperlink r:id="rId31" w:history="1">
         <w:r>
           <w:rPr>
             <w:rStyle w:val="Hyperlink"/>
@@ -4777,7 +4763,7 @@
       <w:r>
         <w:t xml:space="preserve"> in the Equal Opportunity and Compliance Office.  Please note that I am designated as a Responsible Employee, which means I must report to the EOC any information I receive about the forms of misconduct listed in this paragraph.  If you’d like to speak with a confidential resource, those include Counseling and Psychological Services, the University’s Ombuds Office, and the </w:t>
       </w:r>
-      <w:hyperlink r:id="rId33" w:history="1">
+      <w:hyperlink r:id="rId32" w:history="1">
         <w:r>
           <w:rPr>
             <w:rStyle w:val="Hyperlink"/>
@@ -4788,7 +4774,7 @@
       <w:r>
         <w:t xml:space="preserve">. Additional resources are available at </w:t>
       </w:r>
-      <w:hyperlink r:id="rId34" w:history="1">
+      <w:hyperlink r:id="rId33" w:history="1">
         <w:r>
           <w:rPr>
             <w:rStyle w:val="Hyperlink"/>
@@ -4822,7 +4808,7 @@
       <w:r>
         <w:t xml:space="preserve">The University is committed to providing an inclusive and welcoming environment for all members of our community and to ensuring that educational and employment decisions are based on individuals’ abilities and qualifications. Consistent with this principle and applicable laws, the University’s </w:t>
       </w:r>
-      <w:hyperlink r:id="rId35" w:history="1">
+      <w:hyperlink r:id="rId34" w:history="1">
         <w:r>
           <w:rPr>
             <w:rStyle w:val="Hyperlink"/>
@@ -4843,7 +4829,7 @@
       <w:r>
         <w:t xml:space="preserve">If you are experiencing harassment or discrimination, you can seek assistance and file a report through the Report and Response Coordinators (email </w:t>
       </w:r>
-      <w:hyperlink r:id="rId36" w:history="1">
+      <w:hyperlink r:id="rId35" w:history="1">
         <w:r>
           <w:rPr>
             <w:rStyle w:val="Hyperlink"/>
@@ -4854,7 +4840,7 @@
       <w:r>
         <w:t xml:space="preserve"> or see additional contact info at </w:t>
       </w:r>
-      <w:hyperlink r:id="rId37" w:history="1">
+      <w:hyperlink r:id="rId36" w:history="1">
         <w:r>
           <w:rPr>
             <w:rStyle w:val="Hyperlink"/>
@@ -4865,7 +4851,7 @@
       <w:r>
         <w:t xml:space="preserve">) or the Equal Opportunity and Compliance Office at </w:t>
       </w:r>
-      <w:hyperlink r:id="rId38" w:history="1">
+      <w:hyperlink r:id="rId37" w:history="1">
         <w:r>
           <w:rPr>
             <w:rStyle w:val="Hyperlink"/>
@@ -4898,7 +4884,7 @@
         </w:rPr>
         <w:t xml:space="preserve">Want to get the most out of this course or others this semester? Visit </w:t>
       </w:r>
-      <w:hyperlink r:id="rId39" w:history="1">
+      <w:hyperlink r:id="rId38" w:history="1">
         <w:r>
           <w:rPr>
             <w:rFonts w:ascii="Calibri" w:eastAsia="Calibri" w:hAnsi="Calibri" w:cs="Arial"/>
@@ -4937,7 +4923,7 @@
         </w:rPr>
         <w:t xml:space="preserve">For free feedback on any course writing projects, check out UNC’s Writing Center. Writing Center coaches can assist with any writing project, including multimedia projects and application essays, at any stage of the writing process. You don’t even need a draft to come visit. To schedule a 45-minute appointment, review quick tips, or request written feedback online, visit </w:t>
       </w:r>
-      <w:hyperlink r:id="rId40" w:history="1">
+      <w:hyperlink r:id="rId39" w:history="1">
         <w:r>
           <w:rPr>
             <w:rFonts w:ascii="Calibri" w:eastAsia="Calibri" w:hAnsi="Calibri" w:cs="Arial"/>
@@ -4974,7 +4960,7 @@
       <w:r>
         <w:t>Equal Opportunity and Compliance Accommodations Team  (</w:t>
       </w:r>
-      <w:hyperlink r:id="rId41" w:history="1">
+      <w:hyperlink r:id="rId40" w:history="1">
         <w:r>
           <w:rPr>
             <w:rStyle w:val="Hyperlink"/>
@@ -4987,7 +4973,6 @@
       </w:r>
       <w:proofErr w:type="gramStart"/>
       <w:r>
-        <w:lastRenderedPageBreak/>
         <w:t>EOC</w:t>
       </w:r>
       <w:proofErr w:type="gramEnd"/>
@@ -5016,6 +5001,7 @@
           <w:sz w:val="26"/>
           <w:szCs w:val="26"/>
         </w:rPr>
+        <w:lastRenderedPageBreak/>
         <w:t>Diversity Statement</w:t>
       </w:r>
     </w:p>
@@ -5052,7 +5038,7 @@
       <w:r>
         <w:t xml:space="preserve"> as provided by ARS. In other words, the Center provides a proctored testing environment for students who are unable to take an exam at the normally scheduled time (with pre-arrangement by your instructor). For more information, visit the </w:t>
       </w:r>
-      <w:hyperlink r:id="rId42" w:history="1">
+      <w:hyperlink r:id="rId41" w:history="1">
         <w:r>
           <w:rPr>
             <w:rStyle w:val="Hyperlink"/>

</xml_diff>